<commit_message>
added simple signup and login
</commit_message>
<xml_diff>
--- a/tts.docx
+++ b/tts.docx
@@ -127,55 +127,7 @@
         <w:rPr>
           <w:color w:val="0F0F0F"/>
         </w:rPr>
-        <w:t>with</w:t>
-      </w:r>
-      <w:r>
-        <w:rPr>
-          <w:color w:val="0F0F0F"/>
-        </w:rPr>
-        <w:t xml:space="preserve"> </w:t>
-      </w:r>
-      <w:r>
-        <w:rPr>
-          <w:color w:val="0F0F0F"/>
-        </w:rPr>
-        <w:t>one</w:t>
-      </w:r>
-      <w:r>
-        <w:rPr>
-          <w:color w:val="0F0F0F"/>
-        </w:rPr>
-        <w:t xml:space="preserve"> </w:t>
-      </w:r>
-      <w:r>
-        <w:rPr>
-          <w:color w:val="0F0F0F"/>
-        </w:rPr>
-        <w:t>Edit</w:t>
-      </w:r>
-      <w:r>
-        <w:rPr>
-          <w:color w:val="0F0F0F"/>
-        </w:rPr>
-        <w:t xml:space="preserve"> </w:t>
-      </w:r>
-      <w:r>
-        <w:rPr>
-          <w:color w:val="0F0F0F"/>
-        </w:rPr>
-        <w:t>Text</w:t>
-      </w:r>
-      <w:r>
-        <w:rPr>
-          <w:color w:val="0F0F0F"/>
-        </w:rPr>
-        <w:t xml:space="preserve"> </w:t>
-      </w:r>
-      <w:r>
-        <w:rPr>
-          <w:color w:val="0F0F0F"/>
-        </w:rPr>
-        <w:t>so</w:t>
+        <w:t>with one Edit Text so</w:t>
       </w:r>
       <w:r>
         <w:rPr>
@@ -318,19 +270,7 @@
         <w:rPr>
           <w:color w:val="0F0F0F"/>
         </w:rPr>
-        <w:t>a</w:t>
-      </w:r>
-      <w:r>
-        <w:rPr>
-          <w:color w:val="0F0F0F"/>
-        </w:rPr>
-        <w:t xml:space="preserve"> </w:t>
-      </w:r>
-      <w:r>
-        <w:rPr>
-          <w:color w:val="0F0F0F"/>
-        </w:rPr>
-        <w:t>button</w:t>
+        <w:t>a button</w:t>
       </w:r>
       <w:r>
         <w:rPr>
@@ -2532,7 +2472,25 @@
           <w:sz w:val="24"/>
           <w:szCs w:val="24"/>
         </w:rPr>
-        <w:t>com.keshavrkaranth.text_to_speech</w:t>
+        <w:t>com.</w:t>
+      </w:r>
+      <w:r>
+        <w:rPr>
+          <w:rFonts w:asciiTheme="minorHAnsi" w:hAnsiTheme="minorHAnsi" w:cstheme="minorHAnsi"/>
+          <w:color w:val="E5C07B"/>
+          <w:sz w:val="24"/>
+          <w:szCs w:val="24"/>
+        </w:rPr>
+        <w:t>vinayak</w:t>
+      </w:r>
+      <w:r>
+        <w:rPr>
+          <w:rFonts w:asciiTheme="minorHAnsi" w:hAnsiTheme="minorHAnsi" w:cstheme="minorHAnsi"/>
+          <w:color w:val="E5C07B"/>
+          <w:sz w:val="24"/>
+          <w:szCs w:val="24"/>
+        </w:rPr>
+        <w:t>.text_to_speech</w:t>
       </w:r>
       <w:proofErr w:type="spellEnd"/>
       <w:r>
@@ -5848,6 +5806,7 @@
     <w:rsid w:val="00783EE5"/>
     <w:rsid w:val="00CB00BC"/>
     <w:rsid w:val="00CE08EE"/>
+    <w:rsid w:val="00E62DE8"/>
   </w:rsids>
   <m:mathPr>
     <m:mathFont m:val="Cambria Math"/>

</xml_diff>